<commit_message>
sprint focus in documentation
</commit_message>
<xml_diff>
--- a/2.2.4 Documentation.docx
+++ b/2.2.4 Documentation.docx
@@ -56,9 +56,12 @@
           <w:szCs w:val="24"/>
         </w:rPr>
       </w:pPr>
+      <w:bookmarkStart w:id="0" w:name="_GoBack"/>
+      <w:bookmarkEnd w:id="0"/>
       <w:r>
         <w:rPr>
           <w:rFonts w:ascii="Times New Roman" w:hAnsi="Times New Roman" w:cs="Times New Roman"/>
+          <w:color w:val="FF0000"/>
           <w:sz w:val="24"/>
           <w:szCs w:val="24"/>
         </w:rPr>
@@ -74,6 +77,7 @@
         </w:numPr>
         <w:rPr>
           <w:rFonts w:ascii="Times New Roman" w:hAnsi="Times New Roman" w:cs="Times New Roman"/>
+          <w:color w:val="FFC000"/>
           <w:sz w:val="24"/>
           <w:szCs w:val="24"/>
         </w:rPr>
@@ -81,6 +85,7 @@
       <w:r>
         <w:rPr>
           <w:rFonts w:ascii="Times New Roman" w:hAnsi="Times New Roman" w:cs="Times New Roman"/>
+          <w:color w:val="FFC000"/>
           <w:sz w:val="24"/>
           <w:szCs w:val="24"/>
         </w:rPr>
@@ -214,8 +219,6 @@
         </w:rPr>
         <w:t xml:space="preserve"> or external</w:t>
       </w:r>
-      <w:bookmarkStart w:id="0" w:name="_GoBack"/>
-      <w:bookmarkEnd w:id="0"/>
     </w:p>
     <w:p/>
     <w:p/>

</xml_diff>